<commit_message>
Final Update Timeplan and apparently dome stuff doku
</commit_message>
<xml_diff>
--- a/Documentation/ProjektAntragSvenMerzV2.docx
+++ b/Documentation/ProjektAntragSvenMerzV2.docx
@@ -748,7 +748,10 @@
               <w:pStyle w:val="BodyText"/>
             </w:pPr>
             <w:r>
-              <w:t>Sven.merz@siemens.com</w:t>
+              <w:t>s</w:t>
+            </w:r>
+            <w:r>
+              <w:t>ven.merz@siemens.com</w:t>
             </w:r>
           </w:p>
         </w:tc>
@@ -1815,14 +1818,7 @@
                 <w:rFonts w:cs="Arial"/>
               </w:rPr>
               <w:lastRenderedPageBreak/>
-              <w:t>4</w:t>
-            </w:r>
-            <w:r>
-              <w:rPr>
-                <w:rStyle w:val="markedcontent"/>
-                <w:rFonts w:cs="Arial"/>
-              </w:rPr>
-              <w:t xml:space="preserve"> Aspekte erfüllt</w:t>
+              <w:t>4 Aspekte erfüllt</w:t>
             </w:r>
           </w:p>
         </w:tc>
@@ -2332,21 +2328,7 @@
           <w:i/>
           <w:iCs/>
         </w:rPr>
-        <w:t xml:space="preserve">Arbeitsplatz wird im TH1b sein mit Monitoren, Dockingstation und Headset zur Verfügung gestellt erhalten. Tools zum Entwickeln sind folgende: Visual Studio Code, Typescript, Angular, Datenbank, Postman und </w:t>
-      </w:r>
-      <w:r>
-        <w:rPr>
-          <w:i/>
-          <w:iCs/>
-        </w:rPr>
-        <w:t>Github.com.</w:t>
-      </w:r>
-      <w:r>
-        <w:rPr>
-          <w:i/>
-          <w:iCs/>
-        </w:rPr>
-        <w:t xml:space="preserve"> </w:t>
+        <w:t xml:space="preserve">Arbeitsplatz wird im TH1b sein mit Monitoren, Dockingstation und Headset zur Verfügung gestellt erhalten. Tools zum Entwickeln sind folgende: Visual Studio Code, Typescript, Angular, Datenbank, Postman und Github.com. </w:t>
       </w:r>
     </w:p>
     <w:p>
@@ -3052,7 +3034,7 @@
         <w:b w:val="0"/>
         <w:noProof/>
       </w:rPr>
-      <w:t>23-03-17</w:t>
+      <w:t>23-03-24</w:t>
     </w:r>
     <w:r>
       <w:rPr>
@@ -3406,7 +3388,7 @@
         <w:b w:val="0"/>
         <w:noProof/>
       </w:rPr>
-      <w:t>23-03-17</w:t>
+      <w:t>23-03-24</w:t>
     </w:r>
     <w:r>
       <w:rPr>
@@ -5439,17 +5421,6 @@
 </file>
 
 <file path=customXml/item1.xml><?xml version="1.0" encoding="utf-8"?>
-<p:properties xmlns:p="http://schemas.microsoft.com/office/2006/metadata/properties" xmlns:xsi="http://www.w3.org/2001/XMLSchema-instance" xmlns:pc="http://schemas.microsoft.com/office/infopath/2007/PartnerControls">
-  <documentManagement>
-    <lcf76f155ced4ddcb4097134ff3c332f xmlns="9f81df91-ee88-4751-a7b4-4da4638ad5ad">
-      <Terms xmlns="http://schemas.microsoft.com/office/infopath/2007/PartnerControls"/>
-    </lcf76f155ced4ddcb4097134ff3c332f>
-    <TaxCatchAll xmlns="e0c85b99-f86a-4fc4-afc0-00d2e69846b8" xsi:nil="true"/>
-  </documentManagement>
-</p:properties>
-</file>
-
-<file path=customXml/item2.xml><?xml version="1.0" encoding="utf-8"?>
 <ct:contentTypeSchema xmlns:ct="http://schemas.microsoft.com/office/2006/metadata/contentType" xmlns:ma="http://schemas.microsoft.com/office/2006/metadata/properties/metaAttributes" ct:_="" ma:_="" ma:contentTypeName="Document" ma:contentTypeID="0x010100EFFCE26D27808944AD03993C40EFDDF6" ma:contentTypeVersion="8" ma:contentTypeDescription="Create a new document." ma:contentTypeScope="" ma:versionID="ae6458d02e5565f457ad0c90a1f6b319">
   <xsd:schema xmlns:xsd="http://www.w3.org/2001/XMLSchema" xmlns:xs="http://www.w3.org/2001/XMLSchema" xmlns:p="http://schemas.microsoft.com/office/2006/metadata/properties" xmlns:ns2="9f81df91-ee88-4751-a7b4-4da4638ad5ad" xmlns:ns3="e0c85b99-f86a-4fc4-afc0-00d2e69846b8" targetNamespace="http://schemas.microsoft.com/office/2006/metadata/properties" ma:root="true" ma:fieldsID="207867ce7bcdd50d11daf4a1c33063d0" ns2:_="" ns3:_="">
     <xsd:import namespace="9f81df91-ee88-4751-a7b4-4da4638ad5ad"/>
@@ -5626,7 +5597,22 @@
 </ct:contentTypeSchema>
 </file>
 
+<file path=customXml/item2.xml><?xml version="1.0" encoding="utf-8"?>
+<p:properties xmlns:p="http://schemas.microsoft.com/office/2006/metadata/properties" xmlns:xsi="http://www.w3.org/2001/XMLSchema-instance" xmlns:pc="http://schemas.microsoft.com/office/infopath/2007/PartnerControls">
+  <documentManagement>
+    <lcf76f155ced4ddcb4097134ff3c332f xmlns="9f81df91-ee88-4751-a7b4-4da4638ad5ad">
+      <Terms xmlns="http://schemas.microsoft.com/office/infopath/2007/PartnerControls"/>
+    </lcf76f155ced4ddcb4097134ff3c332f>
+    <TaxCatchAll xmlns="e0c85b99-f86a-4fc4-afc0-00d2e69846b8" xsi:nil="true"/>
+  </documentManagement>
+</p:properties>
+</file>
+
 <file path=customXml/item3.xml><?xml version="1.0" encoding="utf-8"?>
+<b:Sources xmlns:b="http://schemas.openxmlformats.org/officeDocument/2006/bibliography" xmlns="http://schemas.openxmlformats.org/officeDocument/2006/bibliography" SelectedStyle="\APASixthEditionOfficeOnline.xsl" StyleName="APA" Version="6"/>
+</file>
+
+<file path=customXml/item4.xml><?xml version="1.0" encoding="utf-8"?>
 <?mso-contentType ?>
 <FormTemplates xmlns="http://schemas.microsoft.com/sharepoint/v3/contenttype/forms">
   <Display>DocumentLibraryForm</Display>
@@ -5635,22 +5621,7 @@
 </FormTemplates>
 </file>
 
-<file path=customXml/item4.xml><?xml version="1.0" encoding="utf-8"?>
-<b:Sources xmlns:b="http://schemas.openxmlformats.org/officeDocument/2006/bibliography" xmlns="http://schemas.openxmlformats.org/officeDocument/2006/bibliography" SelectedStyle="\APASixthEditionOfficeOnline.xsl" StyleName="APA" Version="6"/>
-</file>
-
 <file path=customXml/itemProps1.xml><?xml version="1.0" encoding="utf-8"?>
-<ds:datastoreItem xmlns:ds="http://schemas.openxmlformats.org/officeDocument/2006/customXml" ds:itemID="{D401601A-651F-49BB-A292-1055CBBAB856}">
-  <ds:schemaRefs>
-    <ds:schemaRef ds:uri="http://schemas.microsoft.com/office/2006/metadata/properties"/>
-    <ds:schemaRef ds:uri="http://schemas.microsoft.com/office/infopath/2007/PartnerControls"/>
-    <ds:schemaRef ds:uri="9f81df91-ee88-4751-a7b4-4da4638ad5ad"/>
-    <ds:schemaRef ds:uri="e0c85b99-f86a-4fc4-afc0-00d2e69846b8"/>
-  </ds:schemaRefs>
-</ds:datastoreItem>
-</file>
-
-<file path=customXml/itemProps2.xml><?xml version="1.0" encoding="utf-8"?>
 <ds:datastoreItem xmlns:ds="http://schemas.openxmlformats.org/officeDocument/2006/customXml" ds:itemID="{0E2341A8-0586-44FD-9832-89B2A385E078}">
   <ds:schemaRefs>
     <ds:schemaRef ds:uri="http://schemas.microsoft.com/office/2006/metadata/contentType"/>
@@ -5669,18 +5640,29 @@
 </ds:datastoreItem>
 </file>
 
+<file path=customXml/itemProps2.xml><?xml version="1.0" encoding="utf-8"?>
+<ds:datastoreItem xmlns:ds="http://schemas.openxmlformats.org/officeDocument/2006/customXml" ds:itemID="{D401601A-651F-49BB-A292-1055CBBAB856}">
+  <ds:schemaRefs>
+    <ds:schemaRef ds:uri="http://schemas.microsoft.com/office/2006/metadata/properties"/>
+    <ds:schemaRef ds:uri="http://schemas.microsoft.com/office/infopath/2007/PartnerControls"/>
+    <ds:schemaRef ds:uri="9f81df91-ee88-4751-a7b4-4da4638ad5ad"/>
+    <ds:schemaRef ds:uri="e0c85b99-f86a-4fc4-afc0-00d2e69846b8"/>
+  </ds:schemaRefs>
+</ds:datastoreItem>
+</file>
+
 <file path=customXml/itemProps3.xml><?xml version="1.0" encoding="utf-8"?>
+<ds:datastoreItem xmlns:ds="http://schemas.openxmlformats.org/officeDocument/2006/customXml" ds:itemID="{C6461E6D-A007-4CDD-B5BA-C903916FA668}">
+  <ds:schemaRefs>
+    <ds:schemaRef ds:uri="http://schemas.openxmlformats.org/officeDocument/2006/bibliography"/>
+  </ds:schemaRefs>
+</ds:datastoreItem>
+</file>
+
+<file path=customXml/itemProps4.xml><?xml version="1.0" encoding="utf-8"?>
 <ds:datastoreItem xmlns:ds="http://schemas.openxmlformats.org/officeDocument/2006/customXml" ds:itemID="{B29159FB-831A-442A-921A-8DC40AC341BF}">
   <ds:schemaRefs>
     <ds:schemaRef ds:uri="http://schemas.microsoft.com/sharepoint/v3/contenttype/forms"/>
   </ds:schemaRefs>
 </ds:datastoreItem>
-</file>
-
-<file path=customXml/itemProps4.xml><?xml version="1.0" encoding="utf-8"?>
-<ds:datastoreItem xmlns:ds="http://schemas.openxmlformats.org/officeDocument/2006/customXml" ds:itemID="{C6461E6D-A007-4CDD-B5BA-C903916FA668}">
-  <ds:schemaRefs>
-    <ds:schemaRef ds:uri="http://schemas.openxmlformats.org/officeDocument/2006/bibliography"/>
-  </ds:schemaRefs>
-</ds:datastoreItem>
 </file>
</xml_diff>